<commit_message>
Commit in NewDoc branch
</commit_message>
<xml_diff>
--- a/Erlan_Akbaraliev_RTSUMV_Final_Project_Crypto.docx
+++ b/Erlan_Akbaraliev_RTSUMV_Final_Project_Crypto.docx
@@ -186,6 +186,14 @@
           <w:lang w:val="en-US"/>
         </w:rPr>
         <w:t>Overview of the Implementation</w:t>
+      </w:r>
+      <w:r>
+        <w:rPr>
+          <w:b/>
+          <w:bCs/>
+          <w:lang w:val="en-US"/>
+        </w:rPr>
+        <w:t xml:space="preserve"> </w:t>
       </w:r>
     </w:p>
     <w:p>
@@ -218,12 +226,22 @@
           <w:lang w:val="en-US"/>
         </w:rPr>
       </w:pPr>
-      <w:r>
-        <w:rPr>
-          <w:lang w:val="en-US"/>
-        </w:rPr>
-        <w:t>quarter_round</w:t>
-      </w:r>
+      <w:proofErr w:type="spellStart"/>
+      <w:r>
+        <w:rPr>
+          <w:lang w:val="en-US"/>
+        </w:rPr>
+        <w:t>quarter_</w:t>
+      </w:r>
+      <w:proofErr w:type="gramStart"/>
+      <w:r>
+        <w:rPr>
+          <w:lang w:val="en-US"/>
+        </w:rPr>
+        <w:t>round</w:t>
+      </w:r>
+      <w:proofErr w:type="spellEnd"/>
+      <w:proofErr w:type="gramEnd"/>
     </w:p>
     <w:p>
       <w:pPr>
@@ -286,26 +304,68 @@
         </w:rPr>
         <w:t xml:space="preserve">1. </w:t>
       </w:r>
+      <w:proofErr w:type="spellStart"/>
       <w:r>
         <w:rPr>
           <w:b/>
           <w:bCs/>
           <w:lang w:val="en-US"/>
         </w:rPr>
-        <w:t>quarter_round(a, b, c, d)</w:t>
-      </w:r>
-    </w:p>
-    <w:p>
-      <w:pPr>
-        <w:rPr>
-          <w:lang w:val="en-US"/>
-        </w:rPr>
-      </w:pPr>
-      <w:r>
-        <w:rPr>
-          <w:lang w:val="en-US"/>
-        </w:rPr>
-        <w:t xml:space="preserve">The quarter_round function is a </w:t>
+        <w:t>quarter_</w:t>
+      </w:r>
+      <w:proofErr w:type="gramStart"/>
+      <w:r>
+        <w:rPr>
+          <w:b/>
+          <w:bCs/>
+          <w:lang w:val="en-US"/>
+        </w:rPr>
+        <w:t>round</w:t>
+      </w:r>
+      <w:proofErr w:type="spellEnd"/>
+      <w:r>
+        <w:rPr>
+          <w:b/>
+          <w:bCs/>
+          <w:lang w:val="en-US"/>
+        </w:rPr>
+        <w:t>(</w:t>
+      </w:r>
+      <w:proofErr w:type="gramEnd"/>
+      <w:r>
+        <w:rPr>
+          <w:b/>
+          <w:bCs/>
+          <w:lang w:val="en-US"/>
+        </w:rPr>
+        <w:t>a, b, c, d)</w:t>
+      </w:r>
+    </w:p>
+    <w:p>
+      <w:pPr>
+        <w:rPr>
+          <w:lang w:val="en-US"/>
+        </w:rPr>
+      </w:pPr>
+      <w:r>
+        <w:rPr>
+          <w:lang w:val="en-US"/>
+        </w:rPr>
+        <w:t xml:space="preserve">The </w:t>
+      </w:r>
+      <w:proofErr w:type="spellStart"/>
+      <w:r>
+        <w:rPr>
+          <w:lang w:val="en-US"/>
+        </w:rPr>
+        <w:t>quarter_round</w:t>
+      </w:r>
+      <w:proofErr w:type="spellEnd"/>
+      <w:r>
+        <w:rPr>
+          <w:lang w:val="en-US"/>
+        </w:rPr>
+        <w:t xml:space="preserve"> function is a </w:t>
       </w:r>
       <w:r>
         <w:rPr>
@@ -466,7 +526,35 @@
         <w:rPr>
           <w:lang w:val="en-US"/>
         </w:rPr>
-        <w:t>a, b, c, d = quarter_round(1, 2, 3, 4)</w:t>
+        <w:t xml:space="preserve">a, b, c, d = </w:t>
+      </w:r>
+      <w:proofErr w:type="spellStart"/>
+      <w:r>
+        <w:rPr>
+          <w:lang w:val="en-US"/>
+        </w:rPr>
+        <w:t>quarter_</w:t>
+      </w:r>
+      <w:proofErr w:type="gramStart"/>
+      <w:r>
+        <w:rPr>
+          <w:lang w:val="en-US"/>
+        </w:rPr>
+        <w:t>round</w:t>
+      </w:r>
+      <w:proofErr w:type="spellEnd"/>
+      <w:r>
+        <w:rPr>
+          <w:lang w:val="en-US"/>
+        </w:rPr>
+        <w:t>(</w:t>
+      </w:r>
+      <w:proofErr w:type="gramEnd"/>
+      <w:r>
+        <w:rPr>
+          <w:lang w:val="en-US"/>
+        </w:rPr>
+        <w:t>1, 2, 3, 4)</w:t>
       </w:r>
     </w:p>
     <w:p>
@@ -586,7 +674,21 @@
         <w:rPr>
           <w:lang w:val="en-US"/>
         </w:rPr>
-        <w:t>The blake3_compress function applies the quarter_round function repeatedly to compress the state.</w:t>
+        <w:t xml:space="preserve">The blake3_compress function applies the </w:t>
+      </w:r>
+      <w:proofErr w:type="spellStart"/>
+      <w:r>
+        <w:rPr>
+          <w:lang w:val="en-US"/>
+        </w:rPr>
+        <w:t>quarter_round</w:t>
+      </w:r>
+      <w:proofErr w:type="spellEnd"/>
+      <w:r>
+        <w:rPr>
+          <w:lang w:val="en-US"/>
+        </w:rPr>
+        <w:t xml:space="preserve"> function repeatedly to compress the state.</w:t>
       </w:r>
     </w:p>
     <w:p>
@@ -697,7 +799,21 @@
         <w:rPr>
           <w:lang w:val="en-US"/>
         </w:rPr>
-        <w:t>- The function performs 12 rounds of mixing using the quarter_round function on different parts of the state.</w:t>
+        <w:t xml:space="preserve">- The function performs 12 rounds of mixing using the </w:t>
+      </w:r>
+      <w:proofErr w:type="spellStart"/>
+      <w:r>
+        <w:rPr>
+          <w:lang w:val="en-US"/>
+        </w:rPr>
+        <w:t>quarter_round</w:t>
+      </w:r>
+      <w:proofErr w:type="spellEnd"/>
+      <w:r>
+        <w:rPr>
+          <w:lang w:val="en-US"/>
+        </w:rPr>
+        <w:t xml:space="preserve"> function on different parts of the state.</w:t>
       </w:r>
     </w:p>
     <w:p>
@@ -891,7 +1007,25 @@
           <w:bCs/>
           <w:lang w:val="en-US"/>
         </w:rPr>
-        <w:t>3. blake3_hash(key, counter, message)</w:t>
+        <w:t>3. blake3_</w:t>
+      </w:r>
+      <w:proofErr w:type="gramStart"/>
+      <w:r>
+        <w:rPr>
+          <w:b/>
+          <w:bCs/>
+          <w:lang w:val="en-US"/>
+        </w:rPr>
+        <w:t>hash(</w:t>
+      </w:r>
+      <w:proofErr w:type="gramEnd"/>
+      <w:r>
+        <w:rPr>
+          <w:b/>
+          <w:bCs/>
+          <w:lang w:val="en-US"/>
+        </w:rPr>
+        <w:t>key, counter, message)</w:t>
       </w:r>
     </w:p>
     <w:p>

</xml_diff>

<commit_message>
Commit in NewDoc blake3 -> blake4
</commit_message>
<xml_diff>
--- a/Erlan_Akbaraliev_RTSUMV_Final_Project_Crypto.docx
+++ b/Erlan_Akbaraliev_RTSUMV_Final_Project_Crypto.docx
@@ -98,7 +98,23 @@
           <w:bCs/>
           <w:lang w:val="en-US"/>
         </w:rPr>
-        <w:t xml:space="preserve"> What is BLAKE3?</w:t>
+        <w:t xml:space="preserve"> What is BLAKE</w:t>
+      </w:r>
+      <w:r>
+        <w:rPr>
+          <w:b/>
+          <w:bCs/>
+          <w:lang w:val="en-US"/>
+        </w:rPr>
+        <w:t>4</w:t>
+      </w:r>
+      <w:r>
+        <w:rPr>
+          <w:b/>
+          <w:bCs/>
+          <w:lang w:val="en-US"/>
+        </w:rPr>
+        <w:t>?</w:t>
       </w:r>
     </w:p>
     <w:p>
@@ -226,22 +242,12 @@
           <w:lang w:val="en-US"/>
         </w:rPr>
       </w:pPr>
-      <w:proofErr w:type="spellStart"/>
-      <w:r>
-        <w:rPr>
-          <w:lang w:val="en-US"/>
-        </w:rPr>
-        <w:t>quarter_</w:t>
-      </w:r>
-      <w:proofErr w:type="gramStart"/>
-      <w:r>
-        <w:rPr>
-          <w:lang w:val="en-US"/>
-        </w:rPr>
-        <w:t>round</w:t>
-      </w:r>
-      <w:proofErr w:type="spellEnd"/>
-      <w:proofErr w:type="gramEnd"/>
+      <w:r>
+        <w:rPr>
+          <w:lang w:val="en-US"/>
+        </w:rPr>
+        <w:t>quarter_round</w:t>
+      </w:r>
     </w:p>
     <w:p>
       <w:pPr>
@@ -304,68 +310,26 @@
         </w:rPr>
         <w:t xml:space="preserve">1. </w:t>
       </w:r>
-      <w:proofErr w:type="spellStart"/>
       <w:r>
         <w:rPr>
           <w:b/>
           <w:bCs/>
           <w:lang w:val="en-US"/>
         </w:rPr>
-        <w:t>quarter_</w:t>
-      </w:r>
-      <w:proofErr w:type="gramStart"/>
-      <w:r>
-        <w:rPr>
-          <w:b/>
-          <w:bCs/>
-          <w:lang w:val="en-US"/>
-        </w:rPr>
-        <w:t>round</w:t>
-      </w:r>
-      <w:proofErr w:type="spellEnd"/>
-      <w:r>
-        <w:rPr>
-          <w:b/>
-          <w:bCs/>
-          <w:lang w:val="en-US"/>
-        </w:rPr>
-        <w:t>(</w:t>
-      </w:r>
-      <w:proofErr w:type="gramEnd"/>
-      <w:r>
-        <w:rPr>
-          <w:b/>
-          <w:bCs/>
-          <w:lang w:val="en-US"/>
-        </w:rPr>
-        <w:t>a, b, c, d)</w:t>
-      </w:r>
-    </w:p>
-    <w:p>
-      <w:pPr>
-        <w:rPr>
-          <w:lang w:val="en-US"/>
-        </w:rPr>
-      </w:pPr>
-      <w:r>
-        <w:rPr>
-          <w:lang w:val="en-US"/>
-        </w:rPr>
-        <w:t xml:space="preserve">The </w:t>
-      </w:r>
-      <w:proofErr w:type="spellStart"/>
-      <w:r>
-        <w:rPr>
-          <w:lang w:val="en-US"/>
-        </w:rPr>
-        <w:t>quarter_round</w:t>
-      </w:r>
-      <w:proofErr w:type="spellEnd"/>
-      <w:r>
-        <w:rPr>
-          <w:lang w:val="en-US"/>
-        </w:rPr>
-        <w:t xml:space="preserve"> function is a </w:t>
+        <w:t>quarter_round(a, b, c, d)</w:t>
+      </w:r>
+    </w:p>
+    <w:p>
+      <w:pPr>
+        <w:rPr>
+          <w:lang w:val="en-US"/>
+        </w:rPr>
+      </w:pPr>
+      <w:r>
+        <w:rPr>
+          <w:lang w:val="en-US"/>
+        </w:rPr>
+        <w:t xml:space="preserve">The quarter_round function is a </w:t>
       </w:r>
       <w:r>
         <w:rPr>
@@ -526,35 +490,7 @@
         <w:rPr>
           <w:lang w:val="en-US"/>
         </w:rPr>
-        <w:t xml:space="preserve">a, b, c, d = </w:t>
-      </w:r>
-      <w:proofErr w:type="spellStart"/>
-      <w:r>
-        <w:rPr>
-          <w:lang w:val="en-US"/>
-        </w:rPr>
-        <w:t>quarter_</w:t>
-      </w:r>
-      <w:proofErr w:type="gramStart"/>
-      <w:r>
-        <w:rPr>
-          <w:lang w:val="en-US"/>
-        </w:rPr>
-        <w:t>round</w:t>
-      </w:r>
-      <w:proofErr w:type="spellEnd"/>
-      <w:r>
-        <w:rPr>
-          <w:lang w:val="en-US"/>
-        </w:rPr>
-        <w:t>(</w:t>
-      </w:r>
-      <w:proofErr w:type="gramEnd"/>
-      <w:r>
-        <w:rPr>
-          <w:lang w:val="en-US"/>
-        </w:rPr>
-        <w:t>1, 2, 3, 4)</w:t>
+        <w:t>a, b, c, d = quarter_round(1, 2, 3, 4)</w:t>
       </w:r>
     </w:p>
     <w:p>
@@ -674,21 +610,7 @@
         <w:rPr>
           <w:lang w:val="en-US"/>
         </w:rPr>
-        <w:t xml:space="preserve">The blake3_compress function applies the </w:t>
-      </w:r>
-      <w:proofErr w:type="spellStart"/>
-      <w:r>
-        <w:rPr>
-          <w:lang w:val="en-US"/>
-        </w:rPr>
-        <w:t>quarter_round</w:t>
-      </w:r>
-      <w:proofErr w:type="spellEnd"/>
-      <w:r>
-        <w:rPr>
-          <w:lang w:val="en-US"/>
-        </w:rPr>
-        <w:t xml:space="preserve"> function repeatedly to compress the state.</w:t>
+        <w:t>The blake3_compress function applies the quarter_round function repeatedly to compress the state.</w:t>
       </w:r>
     </w:p>
     <w:p>
@@ -799,21 +721,7 @@
         <w:rPr>
           <w:lang w:val="en-US"/>
         </w:rPr>
-        <w:t xml:space="preserve">- The function performs 12 rounds of mixing using the </w:t>
-      </w:r>
-      <w:proofErr w:type="spellStart"/>
-      <w:r>
-        <w:rPr>
-          <w:lang w:val="en-US"/>
-        </w:rPr>
-        <w:t>quarter_round</w:t>
-      </w:r>
-      <w:proofErr w:type="spellEnd"/>
-      <w:r>
-        <w:rPr>
-          <w:lang w:val="en-US"/>
-        </w:rPr>
-        <w:t xml:space="preserve"> function on different parts of the state.</w:t>
+        <w:t>- The function performs 12 rounds of mixing using the quarter_round function on different parts of the state.</w:t>
       </w:r>
     </w:p>
     <w:p>
@@ -1007,25 +915,7 @@
           <w:bCs/>
           <w:lang w:val="en-US"/>
         </w:rPr>
-        <w:t>3. blake3_</w:t>
-      </w:r>
-      <w:proofErr w:type="gramStart"/>
-      <w:r>
-        <w:rPr>
-          <w:b/>
-          <w:bCs/>
-          <w:lang w:val="en-US"/>
-        </w:rPr>
-        <w:t>hash(</w:t>
-      </w:r>
-      <w:proofErr w:type="gramEnd"/>
-      <w:r>
-        <w:rPr>
-          <w:b/>
-          <w:bCs/>
-          <w:lang w:val="en-US"/>
-        </w:rPr>
-        <w:t>key, counter, message)</w:t>
+        <w:t>3. blake3_hash(key, counter, message)</w:t>
       </w:r>
     </w:p>
     <w:p>

</xml_diff>